<commit_message>
most recent test plan push
</commit_message>
<xml_diff>
--- a/TestPlan.docx
+++ b/TestPlan.docx
@@ -111,7 +111,13 @@
         <w:rPr>
           <w:rFonts w:ascii="Times New Roman" w:hAnsi="Times New Roman" w:cs="Times New Roman"/>
         </w:rPr>
-        <w:t xml:space="preserve"> – Need to consult with Erin regarding state of development to complete this.</w:t>
+        <w:t xml:space="preserve"> – Need to consult with Eric</w:t>
+      </w:r>
+      <w:r>
+        <w:rPr>
+          <w:rFonts w:ascii="Times New Roman" w:hAnsi="Times New Roman" w:cs="Times New Roman"/>
+        </w:rPr>
+        <w:t xml:space="preserve"> regarding state of development to complete this.</w:t>
       </w:r>
     </w:p>
     <w:p>
@@ -483,10 +489,17 @@
           </w:tcPr>
           <w:p>
             <w:pPr>
+              <w:jc w:val="center"/>
               <w:rPr>
                 <w:rFonts w:ascii="Times New Roman" w:hAnsi="Times New Roman" w:cs="Times New Roman"/>
               </w:rPr>
             </w:pPr>
+            <w:r>
+              <w:rPr>
+                <w:rFonts w:ascii="Times New Roman" w:hAnsi="Times New Roman" w:cs="Times New Roman"/>
+              </w:rPr>
+              <w:t>V1.0</w:t>
+            </w:r>
           </w:p>
         </w:tc>
         <w:tc>
@@ -506,6 +519,12 @@
                 <w:rFonts w:ascii="Times New Roman" w:hAnsi="Times New Roman" w:cs="Times New Roman"/>
               </w:rPr>
             </w:pPr>
+            <w:r>
+              <w:rPr>
+                <w:rFonts w:ascii="Times New Roman" w:hAnsi="Times New Roman" w:cs="Times New Roman"/>
+              </w:rPr>
+              <w:t>10/07/15</w:t>
+            </w:r>
           </w:p>
         </w:tc>
         <w:tc>
@@ -525,6 +544,34 @@
                 <w:rFonts w:ascii="Times New Roman" w:hAnsi="Times New Roman" w:cs="Times New Roman"/>
               </w:rPr>
             </w:pPr>
+            <w:r>
+              <w:rPr>
+                <w:rFonts w:ascii="Times New Roman" w:hAnsi="Times New Roman" w:cs="Times New Roman"/>
+              </w:rPr>
+              <w:t>Clayton Cuteri</w:t>
+            </w:r>
+          </w:p>
+          <w:p>
+            <w:pPr>
+              <w:jc w:val="center"/>
+              <w:rPr>
+                <w:rFonts w:ascii="Times New Roman" w:hAnsi="Times New Roman" w:cs="Times New Roman"/>
+              </w:rPr>
+            </w:pPr>
+            <w:r>
+              <w:rPr>
+                <w:rFonts w:ascii="Times New Roman" w:hAnsi="Times New Roman" w:cs="Times New Roman"/>
+              </w:rPr>
+              <w:t xml:space="preserve">Eric </w:t>
+            </w:r>
+            <w:proofErr w:type="spellStart"/>
+            <w:r>
+              <w:rPr>
+                <w:rFonts w:ascii="Times New Roman" w:hAnsi="Times New Roman" w:cs="Times New Roman"/>
+              </w:rPr>
+              <w:t>Peralli</w:t>
+            </w:r>
+            <w:proofErr w:type="spellEnd"/>
           </w:p>
         </w:tc>
         <w:tc>
@@ -757,14 +804,14 @@
         <w:rPr>
           <w:rFonts w:ascii="Times New Roman" w:hAnsi="Times New Roman" w:cs="Times New Roman"/>
         </w:rPr>
-        <w:t xml:space="preserve">ually able to work as an AR game. We also plan to ensure that the GUI has easy navigation so that users are able to setup up the game quickly and effectively. The last </w:t>
+        <w:t xml:space="preserve">ually able to work as an AR game. We also plan to ensure that the GUI has easy </w:t>
       </w:r>
       <w:r>
         <w:rPr>
           <w:rFonts w:ascii="Times New Roman" w:hAnsi="Times New Roman" w:cs="Times New Roman"/>
         </w:rPr>
         <w:lastRenderedPageBreak/>
-        <w:t xml:space="preserve">thing we will </w:t>
+        <w:t xml:space="preserve">navigation so that users are able to setup up the game quickly and effectively. The last thing we will </w:t>
       </w:r>
       <w:proofErr w:type="gramStart"/>
       <w:r>
@@ -977,7 +1024,6 @@
         <w:rPr>
           <w:rFonts w:ascii="Times New Roman" w:eastAsia="Times New Roman" w:hAnsi="Times New Roman" w:cs="Times New Roman"/>
           <w:b/>
-          <w:highlight w:val="cyan"/>
         </w:rPr>
         <w:t>If errors are found during testing:</w:t>
       </w:r>
@@ -989,6 +1035,12 @@
           <w:rFonts w:ascii="Times New Roman" w:eastAsia="Times New Roman" w:hAnsi="Times New Roman" w:cs="Times New Roman"/>
         </w:rPr>
       </w:pPr>
+      <w:r>
+        <w:rPr>
+          <w:rFonts w:ascii="Times New Roman" w:eastAsia="Times New Roman" w:hAnsi="Times New Roman" w:cs="Times New Roman"/>
+        </w:rPr>
+        <w:t xml:space="preserve">If we find a bug, we will proceed with one of two options. If the severity of the bug hinders the core functionality of the app, we will discontinue the current test and fix the bug. If the bug does not affect the core functionality, we will log the issue with its runtime state and fix after the current round of testing. </w:t>
+      </w:r>
     </w:p>
     <w:p>
       <w:pPr>
@@ -1016,25 +1068,27 @@
     </w:p>
     <w:p>
       <w:pPr>
-        <w:spacing w:line="480" w:lineRule="auto"/>
+        <w:spacing w:before="100" w:beforeAutospacing="1" w:after="100" w:afterAutospacing="1"/>
+        <w:rPr>
+          <w:rFonts w:ascii="Times" w:eastAsia="Times New Roman" w:hAnsi="Times" w:cs="Times New Roman"/>
+          <w:color w:val="000000"/>
+          <w:sz w:val="27"/>
+          <w:szCs w:val="27"/>
+        </w:rPr>
+      </w:pPr>
+      <w:bookmarkStart w:id="2" w:name="_GoBack"/>
+      <w:bookmarkEnd w:id="2"/>
+      <w:r>
         <w:rPr>
           <w:rFonts w:ascii="Times New Roman" w:eastAsia="Times New Roman" w:hAnsi="Times New Roman" w:cs="Times New Roman"/>
-        </w:rPr>
-      </w:pPr>
-      <w:r>
-        <w:rPr>
-          <w:rFonts w:ascii="Times New Roman" w:eastAsia="Times New Roman" w:hAnsi="Times New Roman" w:cs="Times New Roman"/>
-        </w:rPr>
-        <w:t xml:space="preserve">We will revisit the environment we are working in and ensure that most, if not all, variability is checked. </w:t>
-      </w:r>
-    </w:p>
-    <w:p>
-      <w:pPr>
-        <w:numPr>
-          <w:ilvl w:val="0"/>
-          <w:numId w:val="7"/>
-        </w:numPr>
-        <w:spacing w:before="100" w:beforeAutospacing="1" w:after="100" w:afterAutospacing="1"/>
+          <w:b/>
+        </w:rPr>
+        <w:t>What is “good enough to deliver”?</w:t>
+      </w:r>
+    </w:p>
+    <w:p>
+      <w:pPr>
+        <w:spacing w:before="100" w:beforeAutospacing="1" w:after="100" w:afterAutospacing="1" w:line="480" w:lineRule="auto"/>
         <w:rPr>
           <w:rFonts w:ascii="Times" w:eastAsia="Times New Roman" w:hAnsi="Times" w:cs="Times New Roman"/>
           <w:color w:val="000000"/>
@@ -1045,66 +1099,38 @@
       </w:pPr>
       <w:r>
         <w:rPr>
-          <w:rFonts w:ascii="Times" w:eastAsia="Times New Roman" w:hAnsi="Times" w:cs="Times New Roman"/>
-          <w:color w:val="000000"/>
-          <w:sz w:val="20"/>
-          <w:szCs w:val="20"/>
-          <w:highlight w:val="cyan"/>
-        </w:rPr>
-        <w:t xml:space="preserve">How do you define "good enough to deliver"? Does it require that there are no known errors? </w:t>
+          <w:rFonts w:ascii="Times New Roman" w:eastAsia="Times New Roman" w:hAnsi="Times New Roman" w:cs="Times New Roman"/>
+        </w:rPr>
+        <w:t xml:space="preserve">If a bug </w:t>
       </w:r>
       <w:proofErr w:type="gramStart"/>
       <w:r>
         <w:rPr>
-          <w:rFonts w:ascii="Times" w:eastAsia="Times New Roman" w:hAnsi="Times" w:cs="Times New Roman"/>
-          <w:color w:val="000000"/>
-          <w:sz w:val="20"/>
-          <w:szCs w:val="20"/>
-          <w:highlight w:val="cyan"/>
-        </w:rPr>
-        <w:t>Or no known errors other than cosmetic errors?</w:t>
+          <w:rFonts w:ascii="Times New Roman" w:eastAsia="Times New Roman" w:hAnsi="Times New Roman" w:cs="Times New Roman"/>
+        </w:rPr>
+        <w:t>is found</w:t>
       </w:r>
       <w:proofErr w:type="gramEnd"/>
       <w:r>
         <w:rPr>
-          <w:rFonts w:ascii="Times" w:eastAsia="Times New Roman" w:hAnsi="Times" w:cs="Times New Roman"/>
-          <w:color w:val="000000"/>
-          <w:sz w:val="20"/>
-          <w:szCs w:val="20"/>
-          <w:highlight w:val="cyan"/>
-        </w:rPr>
-        <w:t xml:space="preserve"> </w:t>
+          <w:rFonts w:ascii="Times New Roman" w:eastAsia="Times New Roman" w:hAnsi="Times New Roman" w:cs="Times New Roman"/>
+        </w:rPr>
+        <w:t xml:space="preserve"> during a test, the bug will be fixed and we will begin the next round. There must be three concurrent rounds of testing without a bug for our code to </w:t>
       </w:r>
       <w:proofErr w:type="gramStart"/>
       <w:r>
         <w:rPr>
-          <w:rFonts w:ascii="Times" w:eastAsia="Times New Roman" w:hAnsi="Times" w:cs="Times New Roman"/>
-          <w:color w:val="000000"/>
-          <w:sz w:val="20"/>
-          <w:szCs w:val="20"/>
-          <w:highlight w:val="cyan"/>
-        </w:rPr>
-        <w:t>Or</w:t>
+          <w:rFonts w:ascii="Times New Roman" w:eastAsia="Times New Roman" w:hAnsi="Times New Roman" w:cs="Times New Roman"/>
+        </w:rPr>
+        <w:t>be deemed</w:t>
       </w:r>
       <w:proofErr w:type="gramEnd"/>
       <w:r>
         <w:rPr>
-          <w:rFonts w:ascii="Times" w:eastAsia="Times New Roman" w:hAnsi="Times" w:cs="Times New Roman"/>
-          <w:color w:val="000000"/>
-          <w:sz w:val="20"/>
-          <w:szCs w:val="20"/>
-          <w:highlight w:val="cyan"/>
-        </w:rPr>
-        <w:t xml:space="preserve"> no known errors other than cosmetic errors and errors for which there is a well-defined workaround? .... &gt;</w:t>
-      </w:r>
-    </w:p>
-    <w:p>
-      <w:pPr>
-        <w:spacing w:line="480" w:lineRule="auto"/>
-        <w:rPr>
           <w:rFonts w:ascii="Times New Roman" w:eastAsia="Times New Roman" w:hAnsi="Times New Roman" w:cs="Times New Roman"/>
         </w:rPr>
-      </w:pPr>
+        <w:t xml:space="preserve"> “good enough to deliver”.</w:t>
+      </w:r>
     </w:p>
     <w:p>
       <w:pPr>
@@ -1123,7 +1149,6 @@
           <w:b/>
           <w:sz w:val="28"/>
           <w:szCs w:val="28"/>
-          <w:highlight w:val="cyan"/>
           <w:u w:val="single"/>
         </w:rPr>
         <w:t>Section 4 – Description of Individual Test Cases</w:t>
@@ -1142,8 +1167,7 @@
           <w:rFonts w:ascii="Times New Roman" w:eastAsia="Times New Roman" w:hAnsi="Times New Roman" w:cs="Times New Roman"/>
           <w:b/>
         </w:rPr>
-        <w:lastRenderedPageBreak/>
-        <w:t>Test Case 1: One User</w:t>
+        <w:t>Test Case 1: Offline User</w:t>
       </w:r>
     </w:p>
     <w:p>
@@ -1184,13 +1208,19 @@
         <w:rPr>
           <w:rFonts w:ascii="Times New Roman" w:hAnsi="Times New Roman" w:cs="Times New Roman"/>
         </w:rPr>
-        <w:t>: Download the app to the Android device. Open the app and observe easy navigation and tha</w:t>
-      </w:r>
-      <w:r>
-        <w:rPr>
-          <w:rFonts w:ascii="Times New Roman" w:hAnsi="Times New Roman" w:cs="Times New Roman"/>
-        </w:rPr>
-        <w:t xml:space="preserve">t the game can start up. </w:t>
+        <w:t>: Open the app and observe easy navigation and tha</w:t>
+      </w:r>
+      <w:r>
+        <w:rPr>
+          <w:rFonts w:ascii="Times New Roman" w:hAnsi="Times New Roman" w:cs="Times New Roman"/>
+        </w:rPr>
+        <w:t>t the game can sta</w:t>
+      </w:r>
+      <w:r>
+        <w:rPr>
+          <w:rFonts w:ascii="Times New Roman" w:hAnsi="Times New Roman" w:cs="Times New Roman"/>
+        </w:rPr>
+        <w:t>rt up.</w:t>
       </w:r>
     </w:p>
     <w:p>
@@ -1376,8 +1406,6 @@
         </w:rPr>
         <w:t xml:space="preserve"> on the board. We also would like to see that multiplayer modes function properly.</w:t>
       </w:r>
-      <w:bookmarkStart w:id="2" w:name="_GoBack"/>
-      <w:bookmarkEnd w:id="2"/>
     </w:p>
     <w:sectPr>
       <w:pgSz w:w="12240" w:h="15840"/>
@@ -3021,7 +3049,7 @@
 </file>
 
 <file path=customXml/itemProps1.xml><?xml version="1.0" encoding="utf-8"?>
-<ds:datastoreItem xmlns:ds="http://schemas.openxmlformats.org/officeDocument/2006/customXml" ds:itemID="{3D12D857-2A22-F248-BA0C-9125A1B7E9B4}">
+<ds:datastoreItem xmlns:ds="http://schemas.openxmlformats.org/officeDocument/2006/customXml" ds:itemID="{6A6F5BA1-53FB-684F-BD2F-418742F89DFD}">
   <ds:schemaRefs>
     <ds:schemaRef ds:uri="http://schemas.openxmlformats.org/officeDocument/2006/bibliography"/>
   </ds:schemaRefs>

</xml_diff>